<commit_message>
trajactory added to report
</commit_message>
<xml_diff>
--- a/отчет_по_курсовой.docx
+++ b/отчет_по_курсовой.docx
@@ -10744,6 +10744,35 @@
                   </w:rPr>
                   <m:t>+</m:t>
                 </m:r>
+                <m:sSub>
+                  <m:sSubPr>
+                    <m:ctrlPr>
+                      <w:rPr>
+                        <w:rFonts w:eastAsia="Times New Roman" w:cs="Times New Roman"/>
+                        <w:i/>
+                        <w:sz w:val="28"/>
+                      </w:rPr>
+                    </m:ctrlPr>
+                  </m:sSubPr>
+                  <m:e>
+                    <m:r>
+                      <w:rPr>
+                        <w:rFonts w:eastAsia="Times New Roman" w:cs="Times New Roman"/>
+                        <w:sz w:val="28"/>
+                      </w:rPr>
+                      <m:t>L</m:t>
+                    </m:r>
+                  </m:e>
+                  <m:sub>
+                    <m:r>
+                      <w:rPr>
+                        <w:rFonts w:eastAsia="Times New Roman" w:cs="Times New Roman"/>
+                        <w:sz w:val="28"/>
+                      </w:rPr>
+                      <m:t>3</m:t>
+                    </m:r>
+                  </m:sub>
+                </m:sSub>
               </m:oMath>
             </m:oMathPara>
           </w:p>
@@ -10854,6 +10883,9 @@
         <w:jc w:val="center"/>
       </w:pPr>
       <w:r>
+        <w:rPr>
+          <w:noProof/>
+        </w:rPr>
         <w:drawing>
           <wp:inline distT="0" distB="0" distL="0" distR="0" wp14:anchorId="79DC15CA" wp14:editId="0188F25F">
             <wp:extent cx="3386749" cy="3615266"/>
@@ -10921,8 +10953,10 @@
       </w:pPr>
       <w:r>
         <w:rPr>
+          <w:noProof/>
           <w:sz w:val="28"/>
           <w:szCs w:val="20"/>
+          <w:lang w:eastAsia="ru-RU"/>
         </w:rPr>
         <w:drawing>
           <wp:inline distT="0" distB="0" distL="0" distR="0" wp14:anchorId="30054282" wp14:editId="2B9D9FF3">
@@ -11009,7 +11043,7 @@
       </w:pPr>
       <w:r>
         <w:rPr>
-          <w:lang w:val="en-US"/>
+          <w:noProof/>
         </w:rPr>
         <w:drawing>
           <wp:inline distT="0" distB="0" distL="0" distR="0" wp14:anchorId="52624A8B" wp14:editId="0DE61680">
@@ -11047,8 +11081,6 @@
           </wp:inline>
         </w:drawing>
       </w:r>
-      <w:bookmarkStart w:id="9" w:name="_GoBack"/>
-      <w:bookmarkEnd w:id="9"/>
     </w:p>
     <w:p>
       <w:pPr>
@@ -11164,16 +11196,16 @@
               </w:rPr>
               <m:t xml:space="preserve">3.365; </m:t>
             </m:r>
-            <w:bookmarkStart w:id="10" w:name="OLE_LINK14"/>
-            <w:bookmarkStart w:id="11" w:name="OLE_LINK15"/>
+            <w:bookmarkStart w:id="9" w:name="OLE_LINK14"/>
+            <w:bookmarkStart w:id="10" w:name="OLE_LINK15"/>
             <m:r>
               <w:rPr>
                 <w:rFonts w:ascii="Cambria Math" w:hAnsi="Cambria Math"/>
               </w:rPr>
               <m:t>5.286</m:t>
             </m:r>
+            <w:bookmarkEnd w:id="9"/>
             <w:bookmarkEnd w:id="10"/>
-            <w:bookmarkEnd w:id="11"/>
           </m:e>
         </m:d>
         <m:r>
@@ -11327,7 +11359,7 @@
       <w:r>
         <w:t xml:space="preserve">Следовательно, робот должен иметь возможность оказаться на расстоянии </w:t>
       </w:r>
-      <w:bookmarkStart w:id="12" w:name="OLE_LINK2"/>
+      <w:bookmarkStart w:id="11" w:name="OLE_LINK2"/>
       <w:r>
         <w:t>2</w:t>
       </w:r>
@@ -11337,7 +11369,7 @@
       <w:r>
         <w:t xml:space="preserve"> м </w:t>
       </w:r>
-      <w:bookmarkEnd w:id="12"/>
+      <w:bookmarkEnd w:id="11"/>
       <w:r>
         <w:t>от базы.</w:t>
       </w:r>
@@ -11496,7 +11528,7 @@
       <w:r>
         <w:t xml:space="preserve"> </w:t>
       </w:r>
-      <w:bookmarkStart w:id="13" w:name="OLE_LINK3"/>
+      <w:bookmarkStart w:id="12" w:name="OLE_LINK3"/>
       <w:r>
         <w:t>3.892</w:t>
       </w:r>
@@ -11511,7 +11543,7 @@
       <w:r>
         <w:t>м от базы</w:t>
       </w:r>
-      <w:bookmarkEnd w:id="13"/>
+      <w:bookmarkEnd w:id="12"/>
       <w:r>
         <w:t>.</w:t>
       </w:r>
@@ -11895,8 +11927,8 @@
         <w:t>Исходя из приведенных расчетов, получаем следующие параметры робота:</w:t>
       </w:r>
     </w:p>
-    <w:bookmarkStart w:id="14" w:name="OLE_LINK12"/>
-    <w:bookmarkStart w:id="15" w:name="OLE_LINK13"/>
+    <w:bookmarkStart w:id="13" w:name="OLE_LINK12"/>
+    <w:bookmarkStart w:id="14" w:name="OLE_LINK13"/>
     <w:p>
       <w:pPr>
         <w:pStyle w:val="a5"/>
@@ -11938,8 +11970,8 @@
             </w:rPr>
             <m:t>=3.23</m:t>
           </m:r>
+          <w:bookmarkEnd w:id="13"/>
           <w:bookmarkEnd w:id="14"/>
-          <w:bookmarkEnd w:id="15"/>
           <m:r>
             <w:rPr>
               <w:rFonts w:ascii="Cambria Math" w:hAnsi="Cambria Math"/>
@@ -15972,7 +16004,13 @@
         <w:t xml:space="preserve"> </w:t>
       </w:r>
       <w:r>
-        <w:t xml:space="preserve">точки. Также предусмотрено возвращение в первую точку обозначенную как </w:t>
+        <w:t xml:space="preserve">точки. Также предусмотрено возвращение </w:t>
+      </w:r>
+      <w:r>
+        <w:t>в первую точку,</w:t>
+      </w:r>
+      <w:r>
+        <w:t xml:space="preserve"> обозначенную как </w:t>
       </w:r>
       <w:r>
         <w:rPr>
@@ -15989,6 +16027,380 @@
       <w:r>
         <w:t>.</w:t>
       </w:r>
+    </w:p>
+    <w:p>
+      <w:pPr>
+        <w:rPr>
+          <w:rFonts w:ascii="Times New Roman" w:hAnsi="Times New Roman" w:cs="Times New Roman"/>
+          <w:sz w:val="28"/>
+        </w:rPr>
+      </w:pPr>
+      <w:r>
+        <w:br w:type="page"/>
+      </w:r>
+    </w:p>
+    <w:p>
+      <w:pPr>
+        <w:pStyle w:val="a8"/>
+        <w:ind w:left="0"/>
+        <w:jc w:val="center"/>
+        <w:outlineLvl w:val="0"/>
+        <w:rPr>
+          <w:rFonts w:eastAsiaTheme="minorEastAsia" w:cs="Times New Roman"/>
+          <w:b/>
+          <w:sz w:val="32"/>
+          <w:lang w:eastAsia="ru-RU"/>
+        </w:rPr>
+      </w:pPr>
+      <w:r>
+        <w:rPr>
+          <w:rFonts w:eastAsiaTheme="minorEastAsia" w:cs="Times New Roman"/>
+          <w:b/>
+          <w:sz w:val="32"/>
+          <w:lang w:eastAsia="ru-RU"/>
+        </w:rPr>
+        <w:lastRenderedPageBreak/>
+        <w:t>9. Р</w:t>
+      </w:r>
+      <w:r>
+        <w:rPr>
+          <w:rFonts w:eastAsiaTheme="minorEastAsia" w:cs="Times New Roman"/>
+          <w:b/>
+          <w:sz w:val="32"/>
+          <w:lang w:eastAsia="ru-RU"/>
+        </w:rPr>
+        <w:t>ешение обратной задачи кинематики по положению. Найти численные решения для всех требуемых точек.</w:t>
+      </w:r>
+    </w:p>
+    <w:p>
+      <w:pPr>
+        <w:rPr>
+          <w:rFonts w:ascii="Times New Roman" w:hAnsi="Times New Roman" w:cs="Times New Roman"/>
+          <w:b/>
+          <w:sz w:val="32"/>
+        </w:rPr>
+      </w:pPr>
+      <w:r>
+        <w:rPr>
+          <w:rFonts w:cs="Times New Roman"/>
+          <w:b/>
+          <w:sz w:val="32"/>
+        </w:rPr>
+        <w:br w:type="page"/>
+      </w:r>
+    </w:p>
+    <w:p>
+      <w:pPr>
+        <w:pStyle w:val="a8"/>
+        <w:ind w:left="0"/>
+        <w:jc w:val="center"/>
+        <w:outlineLvl w:val="0"/>
+        <w:rPr>
+          <w:rFonts w:eastAsiaTheme="minorEastAsia" w:cs="Times New Roman"/>
+          <w:b/>
+          <w:sz w:val="32"/>
+          <w:lang w:eastAsia="ru-RU"/>
+        </w:rPr>
+      </w:pPr>
+      <w:r>
+        <w:rPr>
+          <w:rFonts w:eastAsiaTheme="minorEastAsia" w:cs="Times New Roman"/>
+          <w:b/>
+          <w:sz w:val="32"/>
+          <w:lang w:eastAsia="ru-RU"/>
+        </w:rPr>
+        <w:lastRenderedPageBreak/>
+        <w:t>11. Демонстрация полученных траекторий</w:t>
+      </w:r>
+    </w:p>
+    <w:p>
+      <w:pPr>
+        <w:pStyle w:val="a5"/>
+      </w:pPr>
+      <w:r>
+        <w:t xml:space="preserve">Используя </w:t>
+      </w:r>
+      <w:r>
+        <w:rPr>
+          <w:lang w:val="en-US"/>
+        </w:rPr>
+        <w:t>Data</w:t>
+      </w:r>
+      <w:r>
+        <w:t xml:space="preserve"> </w:t>
+      </w:r>
+      <w:r>
+        <w:rPr>
+          <w:lang w:val="en-US"/>
+        </w:rPr>
+        <w:t>Inspector</w:t>
+      </w:r>
+      <w:r>
+        <w:t xml:space="preserve"> </w:t>
+      </w:r>
+      <w:r>
+        <w:t xml:space="preserve">в </w:t>
+      </w:r>
+      <w:r>
+        <w:rPr>
+          <w:lang w:val="en-US"/>
+        </w:rPr>
+        <w:t>MatLab</w:t>
+      </w:r>
+      <w:r>
+        <w:t xml:space="preserve"> </w:t>
+      </w:r>
+      <w:r>
+        <w:t xml:space="preserve">получены траектории движения точки </w:t>
+      </w:r>
+      <w:r>
+        <w:rPr>
+          <w:lang w:val="en-US"/>
+        </w:rPr>
+        <w:t>TCP</w:t>
+      </w:r>
+      <w:r>
+        <w:t xml:space="preserve"> </w:t>
+      </w:r>
+      <w:r>
+        <w:t>манипулятора в трех видах.</w:t>
+      </w:r>
+    </w:p>
+    <w:p>
+      <w:pPr>
+        <w:pStyle w:val="a5"/>
+        <w:ind w:left="-284" w:firstLine="0"/>
+        <w:jc w:val="center"/>
+      </w:pPr>
+      <w:r>
+        <w:rPr>
+          <w:noProof/>
+        </w:rPr>
+        <w:drawing>
+          <wp:inline distT="0" distB="0" distL="0" distR="0">
+            <wp:extent cx="5421600" cy="3600000"/>
+            <wp:effectExtent l="0" t="0" r="8255" b="635"/>
+            <wp:docPr id="18" name="Рисунок 18" descr="C:\Users\79530\Documents\course paper\traceShot\generalXY.png"/>
+            <wp:cNvGraphicFramePr>
+              <a:graphicFrameLocks xmlns:a="http://schemas.openxmlformats.org/drawingml/2006/main" noChangeAspect="1"/>
+            </wp:cNvGraphicFramePr>
+            <a:graphic xmlns:a="http://schemas.openxmlformats.org/drawingml/2006/main">
+              <a:graphicData uri="http://schemas.openxmlformats.org/drawingml/2006/picture">
+                <pic:pic xmlns:pic="http://schemas.openxmlformats.org/drawingml/2006/picture">
+                  <pic:nvPicPr>
+                    <pic:cNvPr id="0" name="Picture 4" descr="C:\Users\79530\Documents\course paper\traceShot\generalXY.png"/>
+                    <pic:cNvPicPr>
+                      <a:picLocks noChangeAspect="1" noChangeArrowheads="1"/>
+                    </pic:cNvPicPr>
+                  </pic:nvPicPr>
+                  <pic:blipFill>
+                    <a:blip r:embed="rId18" cstate="print">
+                      <a:extLst>
+                        <a:ext uri="{28A0092B-C50C-407E-A947-70E740481C1C}">
+                          <a14:useLocalDpi xmlns:a14="http://schemas.microsoft.com/office/drawing/2010/main" val="0"/>
+                        </a:ext>
+                      </a:extLst>
+                    </a:blip>
+                    <a:srcRect/>
+                    <a:stretch>
+                      <a:fillRect/>
+                    </a:stretch>
+                  </pic:blipFill>
+                  <pic:spPr bwMode="auto">
+                    <a:xfrm>
+                      <a:off x="0" y="0"/>
+                      <a:ext cx="5421600" cy="3600000"/>
+                    </a:xfrm>
+                    <a:prstGeom prst="rect">
+                      <a:avLst/>
+                    </a:prstGeom>
+                    <a:noFill/>
+                    <a:ln>
+                      <a:noFill/>
+                    </a:ln>
+                  </pic:spPr>
+                </pic:pic>
+              </a:graphicData>
+            </a:graphic>
+          </wp:inline>
+        </w:drawing>
+      </w:r>
+    </w:p>
+    <w:p>
+      <w:pPr>
+        <w:pStyle w:val="a5"/>
+        <w:ind w:firstLine="0"/>
+        <w:jc w:val="center"/>
+      </w:pPr>
+      <w:r>
+        <w:t>Рисунок 12 – Траектория движения манипулятора вид сверху</w:t>
+      </w:r>
+    </w:p>
+    <w:p>
+      <w:pPr>
+        <w:pStyle w:val="a5"/>
+        <w:ind w:firstLine="0"/>
+        <w:jc w:val="center"/>
+      </w:pPr>
+      <w:r>
+        <w:rPr>
+          <w:noProof/>
+        </w:rPr>
+        <w:drawing>
+          <wp:inline distT="0" distB="0" distL="0" distR="0">
+            <wp:extent cx="5421600" cy="3600000"/>
+            <wp:effectExtent l="0" t="0" r="8255" b="635"/>
+            <wp:docPr id="19" name="Рисунок 19" descr="C:\Users\79530\Documents\course paper\traceShot\generalXZ.png"/>
+            <wp:cNvGraphicFramePr>
+              <a:graphicFrameLocks xmlns:a="http://schemas.openxmlformats.org/drawingml/2006/main" noChangeAspect="1"/>
+            </wp:cNvGraphicFramePr>
+            <a:graphic xmlns:a="http://schemas.openxmlformats.org/drawingml/2006/main">
+              <a:graphicData uri="http://schemas.openxmlformats.org/drawingml/2006/picture">
+                <pic:pic xmlns:pic="http://schemas.openxmlformats.org/drawingml/2006/picture">
+                  <pic:nvPicPr>
+                    <pic:cNvPr id="0" name="Picture 5" descr="C:\Users\79530\Documents\course paper\traceShot\generalXZ.png"/>
+                    <pic:cNvPicPr>
+                      <a:picLocks noChangeAspect="1" noChangeArrowheads="1"/>
+                    </pic:cNvPicPr>
+                  </pic:nvPicPr>
+                  <pic:blipFill>
+                    <a:blip r:embed="rId19" cstate="print">
+                      <a:extLst>
+                        <a:ext uri="{28A0092B-C50C-407E-A947-70E740481C1C}">
+                          <a14:useLocalDpi xmlns:a14="http://schemas.microsoft.com/office/drawing/2010/main" val="0"/>
+                        </a:ext>
+                      </a:extLst>
+                    </a:blip>
+                    <a:srcRect/>
+                    <a:stretch>
+                      <a:fillRect/>
+                    </a:stretch>
+                  </pic:blipFill>
+                  <pic:spPr bwMode="auto">
+                    <a:xfrm>
+                      <a:off x="0" y="0"/>
+                      <a:ext cx="5421600" cy="3600000"/>
+                    </a:xfrm>
+                    <a:prstGeom prst="rect">
+                      <a:avLst/>
+                    </a:prstGeom>
+                    <a:noFill/>
+                    <a:ln>
+                      <a:noFill/>
+                    </a:ln>
+                  </pic:spPr>
+                </pic:pic>
+              </a:graphicData>
+            </a:graphic>
+          </wp:inline>
+        </w:drawing>
+      </w:r>
+    </w:p>
+    <w:p>
+      <w:pPr>
+        <w:pStyle w:val="a5"/>
+        <w:ind w:firstLine="0"/>
+        <w:jc w:val="center"/>
+      </w:pPr>
+      <w:r>
+        <w:t>Рисунок 13 – Траектория движения манипулятора вид спереди</w:t>
+      </w:r>
+    </w:p>
+    <w:p>
+      <w:pPr>
+        <w:pStyle w:val="a5"/>
+        <w:ind w:firstLine="0"/>
+        <w:jc w:val="center"/>
+      </w:pPr>
+    </w:p>
+    <w:p>
+      <w:pPr>
+        <w:pStyle w:val="a5"/>
+        <w:ind w:firstLine="0"/>
+        <w:jc w:val="center"/>
+      </w:pPr>
+      <w:r>
+        <w:rPr>
+          <w:noProof/>
+        </w:rPr>
+        <w:lastRenderedPageBreak/>
+        <w:drawing>
+          <wp:inline distT="0" distB="0" distL="0" distR="0">
+            <wp:extent cx="5421600" cy="3600000"/>
+            <wp:effectExtent l="0" t="0" r="8255" b="635"/>
+            <wp:docPr id="20" name="Рисунок 20" descr="C:\Users\79530\Documents\course paper\traceShot\generalYZ.png"/>
+            <wp:cNvGraphicFramePr>
+              <a:graphicFrameLocks xmlns:a="http://schemas.openxmlformats.org/drawingml/2006/main" noChangeAspect="1"/>
+            </wp:cNvGraphicFramePr>
+            <a:graphic xmlns:a="http://schemas.openxmlformats.org/drawingml/2006/main">
+              <a:graphicData uri="http://schemas.openxmlformats.org/drawingml/2006/picture">
+                <pic:pic xmlns:pic="http://schemas.openxmlformats.org/drawingml/2006/picture">
+                  <pic:nvPicPr>
+                    <pic:cNvPr id="0" name="Picture 6" descr="C:\Users\79530\Documents\course paper\traceShot\generalYZ.png"/>
+                    <pic:cNvPicPr>
+                      <a:picLocks noChangeAspect="1" noChangeArrowheads="1"/>
+                    </pic:cNvPicPr>
+                  </pic:nvPicPr>
+                  <pic:blipFill>
+                    <a:blip r:embed="rId20" cstate="print">
+                      <a:extLst>
+                        <a:ext uri="{28A0092B-C50C-407E-A947-70E740481C1C}">
+                          <a14:useLocalDpi xmlns:a14="http://schemas.microsoft.com/office/drawing/2010/main" val="0"/>
+                        </a:ext>
+                      </a:extLst>
+                    </a:blip>
+                    <a:srcRect/>
+                    <a:stretch>
+                      <a:fillRect/>
+                    </a:stretch>
+                  </pic:blipFill>
+                  <pic:spPr bwMode="auto">
+                    <a:xfrm>
+                      <a:off x="0" y="0"/>
+                      <a:ext cx="5421600" cy="3600000"/>
+                    </a:xfrm>
+                    <a:prstGeom prst="rect">
+                      <a:avLst/>
+                    </a:prstGeom>
+                    <a:noFill/>
+                    <a:ln>
+                      <a:noFill/>
+                    </a:ln>
+                  </pic:spPr>
+                </pic:pic>
+              </a:graphicData>
+            </a:graphic>
+          </wp:inline>
+        </w:drawing>
+      </w:r>
+    </w:p>
+    <w:p>
+      <w:pPr>
+        <w:pStyle w:val="a5"/>
+        <w:ind w:firstLine="0"/>
+        <w:jc w:val="center"/>
+      </w:pPr>
+      <w:r>
+        <w:t>Рисунок 1</w:t>
+      </w:r>
+      <w:r>
+        <w:t>4</w:t>
+      </w:r>
+      <w:r>
+        <w:t xml:space="preserve"> – Траектория движения манипулятора вид с</w:t>
+      </w:r>
+      <w:r>
+        <w:t>права</w:t>
+      </w:r>
+      <w:bookmarkStart w:id="15" w:name="_GoBack"/>
+      <w:bookmarkEnd w:id="15"/>
+    </w:p>
+    <w:p>
+      <w:pPr>
+        <w:pStyle w:val="a5"/>
+        <w:ind w:firstLine="0"/>
+        <w:jc w:val="center"/>
+      </w:pPr>
     </w:p>
     <w:sectPr>
       <w:pgSz w:w="11906" w:h="16838"/>
@@ -17893,7 +18305,7 @@
 </file>
 
 <file path=customXml/itemProps1.xml><?xml version="1.0" encoding="utf-8"?>
-<ds:datastoreItem xmlns:ds="http://schemas.openxmlformats.org/officeDocument/2006/customXml" ds:itemID="{CCC54564-114D-4965-9EB1-8D671C0DB562}">
+<ds:datastoreItem xmlns:ds="http://schemas.openxmlformats.org/officeDocument/2006/customXml" ds:itemID="{DDB4B005-BCBE-4F42-8365-11559FA08657}">
   <ds:schemaRefs>
     <ds:schemaRef ds:uri="http://schemas.openxmlformats.org/officeDocument/2006/bibliography"/>
   </ds:schemaRefs>

</xml_diff>